<commit_message>
acorr: BG every step different max lag
</commit_message>
<xml_diff>
--- a/Отчет/Отчет 2.docx
+++ b/Отчет/Отчет 2.docx
@@ -12164,9 +12164,226 @@
     <w:p>
       <w:pPr>
         <w:pStyle w:val="73220175"/>
-      </w:pPr>
-      <w:r>
-        <w:t>Проверка на автокорреляцию</w:t>
+        <w:rPr>
+          <w:rFonts w:eastAsiaTheme="minorEastAsia"/>
+          <w:lang w:eastAsia="ru-RU"/>
+        </w:rPr>
+      </w:pPr>
+      <w:r>
+        <w:rPr>
+          <w:lang w:eastAsia="ru-RU"/>
+        </w:rPr>
+        <w:t xml:space="preserve">Первичная оценка наличия автокорреляции производилась по </w:t>
+      </w:r>
+      <w:proofErr w:type="spellStart"/>
+      <w:r>
+        <w:rPr>
+          <w:lang w:eastAsia="ru-RU"/>
+        </w:rPr>
+        <w:t>коррелограммам</w:t>
+      </w:r>
+      <w:proofErr w:type="spellEnd"/>
+      <w:r>
+        <w:rPr>
+          <w:lang w:eastAsia="ru-RU"/>
+        </w:rPr>
+        <w:t xml:space="preserve"> </w:t>
+      </w:r>
+      <w:r>
+        <w:rPr>
+          <w:lang w:eastAsia="ru-RU"/>
+        </w:rPr>
+        <w:t xml:space="preserve">с максимальным лагом </w:t>
+      </w:r>
+      <m:oMath>
+        <m:r>
+          <w:rPr>
+            <w:rFonts w:ascii="Cambria Math" w:hAnsi="Cambria Math"/>
+            <w:lang w:eastAsia="ru-RU"/>
+          </w:rPr>
+          <m:t>t=</m:t>
+        </m:r>
+        <m:r>
+          <w:rPr>
+            <w:rFonts w:ascii="Cambria Math" w:hAnsi="Cambria Math"/>
+            <w:lang w:eastAsia="ru-RU"/>
+          </w:rPr>
+          <m:t>10</m:t>
+        </m:r>
+      </m:oMath>
+      <w:r>
+        <w:rPr>
+          <w:lang w:eastAsia="ru-RU"/>
+        </w:rPr>
+        <w:t xml:space="preserve"> на уровне </w:t>
+      </w:r>
+      <m:oMath>
+        <m:r>
+          <w:rPr>
+            <w:rFonts w:ascii="Cambria Math" w:hAnsi="Cambria Math"/>
+            <w:lang w:eastAsia="ru-RU"/>
+          </w:rPr>
+          <m:t>α=0.05</m:t>
+        </m:r>
+      </m:oMath>
+      <w:r>
+        <w:rPr>
+          <w:rFonts w:eastAsiaTheme="minorEastAsia"/>
+          <w:lang w:eastAsia="ru-RU"/>
+        </w:rPr>
+        <w:t xml:space="preserve"> </w:t>
+      </w:r>
+      <w:r>
+        <w:rPr>
+          <w:rFonts w:eastAsiaTheme="minorEastAsia"/>
+          <w:lang w:eastAsia="ru-RU"/>
+        </w:rPr>
+        <w:t>(Рис. 4). Из них можно предположить наличи</w:t>
+      </w:r>
+      <w:r>
+        <w:rPr>
+          <w:rFonts w:eastAsiaTheme="minorEastAsia"/>
+          <w:lang w:eastAsia="ru-RU"/>
+        </w:rPr>
+        <w:t xml:space="preserve">е </w:t>
+      </w:r>
+      <w:r>
+        <w:rPr>
+          <w:rFonts w:eastAsiaTheme="minorEastAsia"/>
+          <w:lang w:eastAsia="ru-RU"/>
+        </w:rPr>
+        <w:t>автокорреляции второго порядка</w:t>
+      </w:r>
+      <w:r>
+        <w:rPr>
+          <w:rFonts w:eastAsiaTheme="minorEastAsia"/>
+          <w:lang w:eastAsia="ru-RU"/>
+        </w:rPr>
+        <w:t xml:space="preserve"> со значением примерно </w:t>
+      </w:r>
+      <m:oMath>
+        <m:acc>
+          <m:accPr>
+            <m:ctrlPr>
+              <w:rPr>
+                <w:rFonts w:ascii="Cambria Math" w:eastAsiaTheme="minorEastAsia" w:hAnsi="Cambria Math"/>
+                <w:i/>
+                <w:lang w:eastAsia="ru-RU"/>
+              </w:rPr>
+            </m:ctrlPr>
+          </m:accPr>
+          <m:e>
+            <m:r>
+              <w:rPr>
+                <w:rFonts w:ascii="Cambria Math" w:eastAsiaTheme="minorEastAsia" w:hAnsi="Cambria Math"/>
+                <w:lang w:eastAsia="ru-RU"/>
+              </w:rPr>
+              <m:t>ρ</m:t>
+            </m:r>
+          </m:e>
+        </m:acc>
+        <m:r>
+          <w:rPr>
+            <w:rFonts w:ascii="Cambria Math" w:eastAsiaTheme="minorEastAsia" w:hAnsi="Cambria Math"/>
+            <w:lang w:eastAsia="ru-RU"/>
+          </w:rPr>
+          <m:t>=0.5</m:t>
+        </m:r>
+      </m:oMath>
+      <w:r>
+        <w:rPr>
+          <w:rFonts w:eastAsiaTheme="minorEastAsia"/>
+          <w:lang w:eastAsia="ru-RU"/>
+        </w:rPr>
+        <w:t xml:space="preserve"> в моделях по кластерам 1 и 3, а также первого порядка в </w:t>
+      </w:r>
+      <w:r>
+        <w:rPr>
+          <w:rFonts w:eastAsiaTheme="minorEastAsia"/>
+          <w:lang w:eastAsia="ru-RU"/>
+        </w:rPr>
+        <w:t>модели по кластеру 2 и третьего – по кластеру 4.</w:t>
+      </w:r>
+    </w:p>
+    <w:p>
+      <w:pPr>
+        <w:pStyle w:val="7322017e"/>
+      </w:pPr>
+      <w:r>
+        <w:drawing>
+          <wp:inline distT="0" distB="0" distL="0" distR="0" wp14:anchorId="52E2DB27" wp14:editId="675FBAB2">
+            <wp:extent cx="5940235" cy="4438650"/>
+            <wp:effectExtent l="19050" t="19050" r="3810" b="0"/>
+            <wp:docPr id="1298707302" name="Рисунок 1"/>
+            <wp:cNvGraphicFramePr>
+              <a:graphicFrameLocks xmlns:a="http://schemas.openxmlformats.org/drawingml/2006/main" noChangeAspect="1"/>
+            </wp:cNvGraphicFramePr>
+            <a:graphic xmlns:a="http://schemas.openxmlformats.org/drawingml/2006/main">
+              <a:graphicData uri="http://schemas.openxmlformats.org/drawingml/2006/picture">
+                <pic:pic xmlns:pic="http://schemas.openxmlformats.org/drawingml/2006/picture">
+                  <pic:nvPicPr>
+                    <pic:cNvPr id="1298707302" name="Рисунок 1"/>
+                    <pic:cNvPicPr/>
+                  </pic:nvPicPr>
+                  <pic:blipFill>
+                    <a:blip r:embed="rId11">
+                      <a:extLst>
+                        <a:ext uri="{28A0092B-C50C-407E-A947-70E740481C1C}">
+                          <a14:useLocalDpi xmlns:a14="http://schemas.microsoft.com/office/drawing/2010/main" val="0"/>
+                        </a:ext>
+                      </a:extLst>
+                    </a:blip>
+                    <a:stretch>
+                      <a:fillRect/>
+                    </a:stretch>
+                  </pic:blipFill>
+                  <pic:spPr>
+                    <a:xfrm>
+                      <a:off x="0" y="0"/>
+                      <a:ext cx="5940235" cy="4438650"/>
+                    </a:xfrm>
+                    <a:prstGeom prst="rect">
+                      <a:avLst/>
+                    </a:prstGeom>
+                    <a:ln>
+                      <a:solidFill>
+                        <a:schemeClr val="tx1"/>
+                      </a:solidFill>
+                    </a:ln>
+                  </pic:spPr>
+                </pic:pic>
+              </a:graphicData>
+            </a:graphic>
+          </wp:inline>
+        </w:drawing>
+      </w:r>
+    </w:p>
+    <w:p>
+      <w:pPr>
+        <w:pStyle w:val="7322017a"/>
+      </w:pPr>
+      <w:r>
+        <w:t xml:space="preserve">Рисунок 4 – </w:t>
+      </w:r>
+      <w:proofErr w:type="spellStart"/>
+      <w:r>
+        <w:t>Коррелограммы</w:t>
+      </w:r>
+      <w:proofErr w:type="spellEnd"/>
+      <w:r>
+        <w:t xml:space="preserve"> моделей, построенных по кластерам</w:t>
+      </w:r>
+    </w:p>
+    <w:p>
+      <w:pPr>
+        <w:pStyle w:val="73220175"/>
+      </w:pPr>
+      <w:r>
+        <w:lastRenderedPageBreak/>
+        <w:t>Формальная п</w:t>
+      </w:r>
+      <w:r>
+        <w:t>роверка на автокорреляцию</w:t>
       </w:r>
       <w:r>
         <w:t xml:space="preserve"> </w:t>
@@ -12730,7 +12947,7 @@
                     <pic:cNvPicPr/>
                   </pic:nvPicPr>
                   <pic:blipFill>
-                    <a:blip r:embed="rId11"/>
+                    <a:blip r:embed="rId12"/>
                     <a:stretch>
                       <a:fillRect/>
                     </a:stretch>
@@ -12761,7 +12978,13 @@
         <w:pStyle w:val="7322017a"/>
       </w:pPr>
       <w:r>
-        <w:t>Рисунок 4 – Интерпретация статистики Дарбина-Уотсона</w:t>
+        <w:t xml:space="preserve">Рисунок </w:t>
+      </w:r>
+      <w:r>
+        <w:t>5</w:t>
+      </w:r>
+      <w:r>
+        <w:t xml:space="preserve"> – Интерпретация статистики Дарбина-Уотсона</w:t>
       </w:r>
     </w:p>
     <w:p>
@@ -12829,14 +13052,7 @@
         <w:rPr>
           <w:lang w:eastAsia="ru-RU"/>
         </w:rPr>
-        <w:t xml:space="preserve">, 3, и 4 моделях </w:t>
-      </w:r>
-      <w:r>
-        <w:rPr>
-          <w:lang w:eastAsia="ru-RU"/>
-        </w:rPr>
-        <w:lastRenderedPageBreak/>
-        <w:t>присутствует авторегрессия, а наличие автокорреляции в модели по кластеру 2 определить по тесту нельзя.</w:t>
+        <w:t>, 3, и 4 моделях присутствует авторегрессия, а наличие автокорреляции в модели по кластеру 2 определить по тесту нельзя.</w:t>
       </w:r>
     </w:p>
     <w:p>
@@ -13751,7 +13967,14 @@
         <w:rPr>
           <w:lang w:eastAsia="ru-RU"/>
         </w:rPr>
-        <w:t>, который основан на оценке вспомогательной регрессии</w:t>
+        <w:t xml:space="preserve">, который основан на оценке </w:t>
+      </w:r>
+      <w:r>
+        <w:rPr>
+          <w:lang w:eastAsia="ru-RU"/>
+        </w:rPr>
+        <w:lastRenderedPageBreak/>
+        <w:t>вспомогательной регрессии</w:t>
       </w:r>
       <w:r>
         <w:rPr>
@@ -16203,7 +16426,6 @@
           <w:rFonts w:eastAsiaTheme="minorEastAsia"/>
           <w:lang w:eastAsia="ru-RU"/>
         </w:rPr>
-        <w:lastRenderedPageBreak/>
         <w:t>Таблица 6 – Результаты тестов</w:t>
       </w:r>
     </w:p>

</xml_diff>

<commit_message>
added coef restriction a + b = 1
</commit_message>
<xml_diff>
--- a/Отчет/Отчет 2.docx
+++ b/Отчет/Отчет 2.docx
@@ -3669,7 +3669,6 @@
         <w:t>«</w:t>
       </w:r>
       <w:proofErr w:type="spellStart"/>
-      <w:proofErr w:type="gramStart"/>
       <w:r>
         <w:rPr>
           <w:lang w:val="en-US" w:eastAsia="ru-RU"/>
@@ -3689,7 +3688,6 @@
         </w:rPr>
         <w:t>cluster</w:t>
       </w:r>
-      <w:proofErr w:type="gramEnd"/>
       <w:r>
         <w:rPr>
           <w:lang w:eastAsia="ru-RU"/>
@@ -8594,7 +8592,7 @@
       <w:pPr>
         <w:pStyle w:val="73220175"/>
         <w:rPr>
-          <w:lang w:val="en-US" w:eastAsia="ru-RU"/>
+          <w:lang w:eastAsia="ru-RU"/>
         </w:rPr>
       </w:pPr>
       <w:r>
@@ -8670,7 +8668,31 @@
         <w:t>Нулевая гипотеза о нормальности выборочных значений остатков не была отвергнута только для модели по первому кластеру.</w:t>
       </w:r>
       <w:r>
-        <w:t xml:space="preserve"> Таким образом, для моделей по кластерам 2, 3, 4 нельзя судить о значимости коэффициентов, а также нельзя оценивать точность коэффициентов по доверительным интервалам.</w:t>
+        <w:t xml:space="preserve"> Таким образом, для моделей по кластерам 2, 3, 4 нельзя судить о значимости коэффициентов, а также нельзя оцени</w:t>
+      </w:r>
+      <w:r>
+        <w:rPr>
+          <w:lang w:val="en-US"/>
+        </w:rPr>
+        <w:t>nm</w:t>
+      </w:r>
+      <w:r>
+        <w:t xml:space="preserve"> доверительны</w:t>
+      </w:r>
+      <w:r>
+        <w:t>е</w:t>
+      </w:r>
+      <w:r>
+        <w:t xml:space="preserve"> интерва</w:t>
+      </w:r>
+      <w:r>
+        <w:t xml:space="preserve">лы </w:t>
+      </w:r>
+      <w:r>
+        <w:t>коэффициентов</w:t>
+      </w:r>
+      <w:r>
+        <w:t>.</w:t>
       </w:r>
     </w:p>
     <w:p>
@@ -8813,6 +8835,9 @@
                 <w:ilvl w:val="0"/>
                 <w:numId w:val="0"/>
               </w:numPr>
+              <w:rPr>
+                <w:lang w:val="en-US"/>
+              </w:rPr>
             </w:pPr>
             <w:r>
               <w:t>0.02</w:t>
@@ -8893,15 +8918,6 @@
         </w:tc>
       </w:tr>
     </w:tbl>
-    <w:p>
-      <w:pPr>
-        <w:pStyle w:val="73220175"/>
-        <w:ind w:firstLine="0"/>
-      </w:pPr>
-      <w:r>
-        <w:t xml:space="preserve"> </w:t>
-      </w:r>
-    </w:p>
     <w:p>
       <w:pPr>
         <w:pStyle w:val="7322"/>
@@ -9309,7 +9325,6 @@
           <w:iCs/>
           <w:lang w:eastAsia="ru-RU"/>
         </w:rPr>
-        <w:lastRenderedPageBreak/>
         <w:tab/>
         <w:t xml:space="preserve">Для </w:t>
       </w:r>
@@ -9383,7 +9398,16 @@
           <w:iCs/>
           <w:lang w:eastAsia="ru-RU"/>
         </w:rPr>
-        <w:t xml:space="preserve"> Только в регрессии, построенной по второму кластеру</w:t>
+        <w:t xml:space="preserve"> Только в регрессии, </w:t>
+      </w:r>
+      <w:r>
+        <w:rPr>
+          <w:rFonts w:eastAsiaTheme="minorEastAsia"/>
+          <w:iCs/>
+          <w:lang w:eastAsia="ru-RU"/>
+        </w:rPr>
+        <w:lastRenderedPageBreak/>
+        <w:t>построенной по второму кластеру</w:t>
       </w:r>
       <w:r>
         <w:rPr>
@@ -9501,15 +9525,14 @@
       </w:tblPr>
       <w:tblGrid>
         <w:gridCol w:w="1252"/>
-        <w:gridCol w:w="1165"/>
-        <w:gridCol w:w="1161"/>
-        <w:gridCol w:w="1160"/>
-        <w:gridCol w:w="1290"/>
+        <w:gridCol w:w="1775"/>
+        <w:gridCol w:w="1726"/>
+        <w:gridCol w:w="1348"/>
       </w:tblGrid>
       <w:tr>
         <w:tc>
           <w:tcPr>
-            <w:tcW w:w="1252" w:type="dxa"/>
+            <w:tcW w:w="0" w:type="auto"/>
           </w:tcPr>
           <w:p>
             <w:pPr>
@@ -9518,20 +9541,41 @@
                 <w:tab w:val="left" w:pos="2415"/>
               </w:tabs>
               <w:ind w:firstLine="0"/>
-              <w:jc w:val="right"/>
-            </w:pPr>
-            <w:r>
+              <w:jc w:val="center"/>
               <w:rPr>
                 <w:rFonts w:eastAsiaTheme="minorEastAsia"/>
                 <w:lang w:eastAsia="ru-RU"/>
               </w:rPr>
-              <w:t>Номер кластера</w:t>
-            </w:r>
-          </w:p>
-        </w:tc>
-        <w:tc>
-          <w:tcPr>
-            <w:tcW w:w="1165" w:type="dxa"/>
+            </w:pPr>
+            <w:r>
+              <w:rPr>
+                <w:rFonts w:eastAsiaTheme="minorEastAsia"/>
+                <w:lang w:eastAsia="ru-RU"/>
+              </w:rPr>
+              <w:t>Номер</w:t>
+            </w:r>
+          </w:p>
+          <w:p>
+            <w:pPr>
+              <w:pStyle w:val="73220175"/>
+              <w:tabs>
+                <w:tab w:val="left" w:pos="2415"/>
+              </w:tabs>
+              <w:ind w:firstLine="0"/>
+              <w:jc w:val="center"/>
+            </w:pPr>
+            <w:r>
+              <w:rPr>
+                <w:rFonts w:eastAsiaTheme="minorEastAsia"/>
+                <w:lang w:eastAsia="ru-RU"/>
+              </w:rPr>
+              <w:t>кластера</w:t>
+            </w:r>
+          </w:p>
+        </w:tc>
+        <w:tc>
+          <w:tcPr>
+            <w:tcW w:w="0" w:type="auto"/>
           </w:tcPr>
           <w:p>
             <w:pPr>
@@ -9588,7 +9632,7 @@
         </w:tc>
         <w:tc>
           <w:tcPr>
-            <w:tcW w:w="1161" w:type="dxa"/>
+            <w:tcW w:w="0" w:type="auto"/>
           </w:tcPr>
           <w:p>
             <w:pPr>
@@ -9645,7 +9689,7 @@
         </w:tc>
         <w:tc>
           <w:tcPr>
-            <w:tcW w:w="1160" w:type="dxa"/>
+            <w:tcW w:w="0" w:type="auto"/>
           </w:tcPr>
           <w:p>
             <w:pPr>
@@ -9690,79 +9734,11 @@
             </m:oMath>
           </w:p>
         </w:tc>
-        <w:tc>
-          <w:tcPr>
-            <w:tcW w:w="1290" w:type="dxa"/>
-          </w:tcPr>
-          <w:p>
-            <w:pPr>
-              <w:pStyle w:val="73220175"/>
-              <w:tabs>
-                <w:tab w:val="left" w:pos="2415"/>
-              </w:tabs>
-              <w:ind w:firstLine="0"/>
-              <w:jc w:val="center"/>
-              <w:rPr>
-                <w:rFonts w:eastAsiaTheme="minorEastAsia"/>
-                <w:lang w:eastAsia="ru-RU"/>
-              </w:rPr>
-            </w:pPr>
-            <w:r>
-              <w:rPr>
-                <w:rFonts w:eastAsiaTheme="minorEastAsia"/>
-                <w:lang w:eastAsia="ru-RU"/>
-              </w:rPr>
-              <w:t xml:space="preserve">Тест </w:t>
-            </w:r>
-            <w:proofErr w:type="spellStart"/>
-            <w:r>
-              <w:rPr>
-                <w:rFonts w:eastAsiaTheme="minorEastAsia"/>
-                <w:lang w:eastAsia="ru-RU"/>
-              </w:rPr>
-              <w:t>Джарка</w:t>
-            </w:r>
-            <w:proofErr w:type="spellEnd"/>
-            <w:r>
-              <w:rPr>
-                <w:rFonts w:eastAsiaTheme="minorEastAsia"/>
-                <w:lang w:eastAsia="ru-RU"/>
-              </w:rPr>
-              <w:t>-Бера,</w:t>
-            </w:r>
-          </w:p>
-          <w:p>
-            <w:pPr>
-              <w:pStyle w:val="73220175"/>
-              <w:tabs>
-                <w:tab w:val="left" w:pos="2415"/>
-              </w:tabs>
-              <w:ind w:firstLine="0"/>
-              <w:jc w:val="center"/>
-            </w:pPr>
-            <m:oMath>
-              <m:r>
-                <w:rPr>
-                  <w:rFonts w:ascii="Cambria Math" w:eastAsiaTheme="minorEastAsia" w:hAnsi="Cambria Math"/>
-                  <w:lang w:eastAsia="ru-RU"/>
-                </w:rPr>
-                <m:t>p</m:t>
-              </m:r>
-            </m:oMath>
-            <w:r>
-              <w:rPr>
-                <w:rFonts w:eastAsiaTheme="minorEastAsia"/>
-                <w:lang w:eastAsia="ru-RU"/>
-              </w:rPr>
-              <w:t>-знач.</w:t>
-            </w:r>
-          </w:p>
-        </w:tc>
       </w:tr>
       <w:tr>
         <w:tc>
           <w:tcPr>
-            <w:tcW w:w="1252" w:type="dxa"/>
+            <w:tcW w:w="0" w:type="auto"/>
           </w:tcPr>
           <w:p>
             <w:pPr>
@@ -9780,7 +9756,7 @@
         </w:tc>
         <w:tc>
           <w:tcPr>
-            <w:tcW w:w="1165" w:type="dxa"/>
+            <w:tcW w:w="0" w:type="auto"/>
           </w:tcPr>
           <w:p>
             <w:pPr>
@@ -9798,7 +9774,7 @@
         </w:tc>
         <w:tc>
           <w:tcPr>
-            <w:tcW w:w="1161" w:type="dxa"/>
+            <w:tcW w:w="0" w:type="auto"/>
           </w:tcPr>
           <w:p>
             <w:pPr>
@@ -9816,7 +9792,7 @@
         </w:tc>
         <w:tc>
           <w:tcPr>
-            <w:tcW w:w="1160" w:type="dxa"/>
+            <w:tcW w:w="0" w:type="auto"/>
           </w:tcPr>
           <w:p>
             <w:pPr>
@@ -9832,29 +9808,11 @@
             </w:r>
           </w:p>
         </w:tc>
-        <w:tc>
-          <w:tcPr>
-            <w:tcW w:w="1290" w:type="dxa"/>
-          </w:tcPr>
-          <w:p>
-            <w:pPr>
-              <w:pStyle w:val="73220175"/>
-              <w:tabs>
-                <w:tab w:val="left" w:pos="2415"/>
-              </w:tabs>
-              <w:ind w:firstLine="0"/>
-              <w:jc w:val="center"/>
-            </w:pPr>
-            <w:r>
-              <w:t>0.3318</w:t>
-            </w:r>
-          </w:p>
-        </w:tc>
       </w:tr>
       <w:tr>
         <w:tc>
           <w:tcPr>
-            <w:tcW w:w="1252" w:type="dxa"/>
+            <w:tcW w:w="0" w:type="auto"/>
           </w:tcPr>
           <w:p>
             <w:pPr>
@@ -9872,7 +9830,7 @@
         </w:tc>
         <w:tc>
           <w:tcPr>
-            <w:tcW w:w="1165" w:type="dxa"/>
+            <w:tcW w:w="0" w:type="auto"/>
           </w:tcPr>
           <w:p>
             <w:pPr>
@@ -9898,7 +9856,7 @@
         </w:tc>
         <w:tc>
           <w:tcPr>
-            <w:tcW w:w="1161" w:type="dxa"/>
+            <w:tcW w:w="0" w:type="auto"/>
           </w:tcPr>
           <w:p>
             <w:pPr>
@@ -9924,7 +9882,7 @@
         </w:tc>
         <w:tc>
           <w:tcPr>
-            <w:tcW w:w="1160" w:type="dxa"/>
+            <w:tcW w:w="0" w:type="auto"/>
           </w:tcPr>
           <w:p>
             <w:pPr>
@@ -9940,29 +9898,11 @@
             </w:r>
           </w:p>
         </w:tc>
-        <w:tc>
-          <w:tcPr>
-            <w:tcW w:w="1290" w:type="dxa"/>
-          </w:tcPr>
-          <w:p>
-            <w:pPr>
-              <w:pStyle w:val="73220175"/>
-              <w:tabs>
-                <w:tab w:val="left" w:pos="2415"/>
-              </w:tabs>
-              <w:ind w:firstLine="0"/>
-              <w:jc w:val="center"/>
-            </w:pPr>
-            <w:r>
-              <w:t>0.2886</w:t>
-            </w:r>
-          </w:p>
-        </w:tc>
       </w:tr>
       <w:tr>
         <w:tc>
           <w:tcPr>
-            <w:tcW w:w="1252" w:type="dxa"/>
+            <w:tcW w:w="0" w:type="auto"/>
           </w:tcPr>
           <w:p>
             <w:pPr>
@@ -9980,7 +9920,7 @@
         </w:tc>
         <w:tc>
           <w:tcPr>
-            <w:tcW w:w="1165" w:type="dxa"/>
+            <w:tcW w:w="0" w:type="auto"/>
           </w:tcPr>
           <w:p>
             <w:pPr>
@@ -9998,7 +9938,7 @@
         </w:tc>
         <w:tc>
           <w:tcPr>
-            <w:tcW w:w="1161" w:type="dxa"/>
+            <w:tcW w:w="0" w:type="auto"/>
           </w:tcPr>
           <w:p>
             <w:pPr>
@@ -10016,7 +9956,7 @@
         </w:tc>
         <w:tc>
           <w:tcPr>
-            <w:tcW w:w="1160" w:type="dxa"/>
+            <w:tcW w:w="0" w:type="auto"/>
           </w:tcPr>
           <w:p>
             <w:pPr>
@@ -10032,29 +9972,11 @@
             </w:r>
           </w:p>
         </w:tc>
-        <w:tc>
-          <w:tcPr>
-            <w:tcW w:w="1290" w:type="dxa"/>
-          </w:tcPr>
-          <w:p>
-            <w:pPr>
-              <w:pStyle w:val="73220175"/>
-              <w:tabs>
-                <w:tab w:val="left" w:pos="2415"/>
-              </w:tabs>
-              <w:ind w:firstLine="0"/>
-              <w:jc w:val="center"/>
-            </w:pPr>
-            <w:r>
-              <w:t>0.2682</w:t>
-            </w:r>
-          </w:p>
-        </w:tc>
       </w:tr>
       <w:tr>
         <w:tc>
           <w:tcPr>
-            <w:tcW w:w="1252" w:type="dxa"/>
+            <w:tcW w:w="0" w:type="auto"/>
           </w:tcPr>
           <w:p>
             <w:pPr>
@@ -10072,7 +9994,7 @@
         </w:tc>
         <w:tc>
           <w:tcPr>
-            <w:tcW w:w="1165" w:type="dxa"/>
+            <w:tcW w:w="0" w:type="auto"/>
           </w:tcPr>
           <w:p>
             <w:pPr>
@@ -10090,7 +10012,7 @@
         </w:tc>
         <w:tc>
           <w:tcPr>
-            <w:tcW w:w="1161" w:type="dxa"/>
+            <w:tcW w:w="0" w:type="auto"/>
           </w:tcPr>
           <w:p>
             <w:pPr>
@@ -10108,7 +10030,7 @@
         </w:tc>
         <w:tc>
           <w:tcPr>
-            <w:tcW w:w="1160" w:type="dxa"/>
+            <w:tcW w:w="0" w:type="auto"/>
           </w:tcPr>
           <w:p>
             <w:pPr>
@@ -10124,34 +10046,1051 @@
             </w:r>
           </w:p>
         </w:tc>
-        <w:tc>
-          <w:tcPr>
-            <w:tcW w:w="1290" w:type="dxa"/>
-          </w:tcPr>
-          <w:p>
-            <w:pPr>
-              <w:pStyle w:val="73220175"/>
-              <w:tabs>
-                <w:tab w:val="left" w:pos="2415"/>
-              </w:tabs>
-              <w:ind w:firstLine="0"/>
-              <w:jc w:val="center"/>
-            </w:pPr>
-            <w:r>
-              <w:t>0.6764</w:t>
-            </w:r>
-          </w:p>
-        </w:tc>
       </w:tr>
     </w:tbl>
     <w:p>
       <w:pPr>
+        <w:pStyle w:val="73220175"/>
+      </w:pPr>
+      <w:bookmarkStart w:id="9" w:name="_Toc161684548"/>
+      <w:r>
+        <w:t xml:space="preserve">Вследствие мультиколлинеарности </w:t>
+      </w:r>
+      <w:r>
+        <w:t>в модели по второму кластеру</w:t>
+      </w:r>
+      <w:r>
+        <w:t xml:space="preserve"> оцененные коэффициенты имеют сравнительно большие стандартные ошибки (таблица 4)</w:t>
+      </w:r>
+      <w:r>
+        <w:t>.</w:t>
+      </w:r>
+    </w:p>
+    <w:p>
+      <w:pPr>
+        <w:pStyle w:val="73220175"/>
+      </w:pPr>
+      <w:r>
+        <w:t xml:space="preserve">Также из-за мультиколлинеарности сильно коррелированные переменные </w:t>
+      </w:r>
+      <w:r>
+        <w:t>имеют неправильные с точки зрения экономической интерпретации знаки</w:t>
+      </w:r>
+      <w:r>
+        <w:t>. Фондоотдача, по определению (1) обратно зависит от капитала и</w:t>
+      </w:r>
+      <w:r>
+        <w:t xml:space="preserve">, </w:t>
+      </w:r>
+      <w:r>
+        <w:t>согласно выведенной формуле (3)</w:t>
+      </w:r>
+      <w:r>
+        <w:t>,</w:t>
+      </w:r>
+      <w:r>
+        <w:t xml:space="preserve"> зависит прямым образом от труда, однако во второй модели коэффициент при логарифме капитала имеет положительный знак, а при логарифме труда – отрицательный (таблица 4).</w:t>
+      </w:r>
+    </w:p>
+    <w:p>
+      <w:pPr>
+        <w:pStyle w:val="7322017c"/>
+      </w:pPr>
+      <w:r>
+        <w:t xml:space="preserve">Таблица 4 – </w:t>
+      </w:r>
+      <w:r>
+        <w:t>Оцененные п</w:t>
+      </w:r>
+      <w:r>
+        <w:t>араметры моделей и их ошибки</w:t>
+      </w:r>
+    </w:p>
+    <w:tbl>
+      <w:tblPr>
+        <w:tblStyle w:val="aa"/>
+        <w:tblW w:w="0" w:type="auto"/>
+        <w:tblLook w:val="04A0" w:firstRow="1" w:lastRow="0" w:firstColumn="1" w:lastColumn="0" w:noHBand="0" w:noVBand="1"/>
+      </w:tblPr>
+      <w:tblGrid>
+        <w:gridCol w:w="2105"/>
+        <w:gridCol w:w="986"/>
+        <w:gridCol w:w="986"/>
+        <w:gridCol w:w="940"/>
+        <w:gridCol w:w="986"/>
+        <w:gridCol w:w="846"/>
+        <w:gridCol w:w="846"/>
+        <w:gridCol w:w="846"/>
+        <w:gridCol w:w="846"/>
+      </w:tblGrid>
+      <w:tr>
+        <w:tc>
+          <w:tcPr>
+            <w:tcW w:w="0" w:type="auto"/>
+            <w:tcBorders>
+              <w:top w:val="nil"/>
+              <w:left w:val="nil"/>
+            </w:tcBorders>
+            <w:vAlign w:val="center"/>
+          </w:tcPr>
+          <w:p>
+            <w:pPr>
+              <w:pStyle w:val="73220175"/>
+              <w:ind w:firstLine="0"/>
+              <w:jc w:val="center"/>
+            </w:pPr>
+          </w:p>
+        </w:tc>
+        <w:tc>
+          <w:tcPr>
+            <w:tcW w:w="0" w:type="auto"/>
+            <w:gridSpan w:val="4"/>
+            <w:vAlign w:val="center"/>
+          </w:tcPr>
+          <w:p>
+            <w:pPr>
+              <w:pStyle w:val="73220175"/>
+              <w:ind w:firstLine="0"/>
+              <w:jc w:val="center"/>
+            </w:pPr>
+            <w:r>
+              <w:t>Коэффициенты</w:t>
+            </w:r>
+          </w:p>
+        </w:tc>
+        <w:tc>
+          <w:tcPr>
+            <w:tcW w:w="0" w:type="auto"/>
+            <w:gridSpan w:val="4"/>
+            <w:vAlign w:val="center"/>
+          </w:tcPr>
+          <w:p>
+            <w:pPr>
+              <w:pStyle w:val="73220175"/>
+              <w:ind w:firstLine="0"/>
+              <w:jc w:val="center"/>
+              <w:rPr>
+                <w:lang w:val="en-US"/>
+              </w:rPr>
+            </w:pPr>
+            <w:r>
+              <w:t>Стандартная ошибка</w:t>
+            </w:r>
+          </w:p>
+        </w:tc>
+      </w:tr>
+      <w:tr>
+        <w:tc>
+          <w:tcPr>
+            <w:tcW w:w="0" w:type="auto"/>
+            <w:vAlign w:val="center"/>
+          </w:tcPr>
+          <w:p>
+            <w:pPr>
+              <w:pStyle w:val="73220175"/>
+              <w:ind w:firstLine="0"/>
+              <w:jc w:val="right"/>
+              <w:rPr>
+                <w:lang w:val="en-US"/>
+              </w:rPr>
+            </w:pPr>
+            <w:r>
+              <w:t>Номер кластера</w:t>
+            </w:r>
+          </w:p>
+        </w:tc>
+        <w:tc>
+          <w:tcPr>
+            <w:tcW w:w="0" w:type="auto"/>
+            <w:vAlign w:val="center"/>
+          </w:tcPr>
+          <w:p>
+            <w:pPr>
+              <w:pStyle w:val="73220175"/>
+              <w:ind w:firstLine="0"/>
+              <w:jc w:val="center"/>
+              <w:rPr>
+                <w:lang w:val="en-US"/>
+              </w:rPr>
+            </w:pPr>
+            <w:r>
+              <w:t>1</w:t>
+            </w:r>
+          </w:p>
+        </w:tc>
+        <w:tc>
+          <w:tcPr>
+            <w:tcW w:w="0" w:type="auto"/>
+            <w:vAlign w:val="center"/>
+          </w:tcPr>
+          <w:p>
+            <w:pPr>
+              <w:pStyle w:val="73220175"/>
+              <w:ind w:firstLine="0"/>
+              <w:jc w:val="center"/>
+              <w:rPr>
+                <w:lang w:val="en-US"/>
+              </w:rPr>
+            </w:pPr>
+            <w:r>
+              <w:t>2</w:t>
+            </w:r>
+          </w:p>
+        </w:tc>
+        <w:tc>
+          <w:tcPr>
+            <w:tcW w:w="0" w:type="auto"/>
+            <w:vAlign w:val="center"/>
+          </w:tcPr>
+          <w:p>
+            <w:pPr>
+              <w:pStyle w:val="73220175"/>
+              <w:ind w:firstLine="0"/>
+              <w:jc w:val="center"/>
+              <w:rPr>
+                <w:lang w:val="en-US"/>
+              </w:rPr>
+            </w:pPr>
+            <w:r>
+              <w:t>3</w:t>
+            </w:r>
+          </w:p>
+        </w:tc>
+        <w:tc>
+          <w:tcPr>
+            <w:tcW w:w="0" w:type="auto"/>
+            <w:vAlign w:val="center"/>
+          </w:tcPr>
+          <w:p>
+            <w:pPr>
+              <w:pStyle w:val="73220175"/>
+              <w:ind w:firstLine="0"/>
+              <w:jc w:val="center"/>
+              <w:rPr>
+                <w:lang w:val="en-US"/>
+              </w:rPr>
+            </w:pPr>
+            <w:r>
+              <w:t>4</w:t>
+            </w:r>
+          </w:p>
+        </w:tc>
+        <w:tc>
+          <w:tcPr>
+            <w:tcW w:w="0" w:type="auto"/>
+            <w:vAlign w:val="center"/>
+          </w:tcPr>
+          <w:p>
+            <w:pPr>
+              <w:pStyle w:val="73220175"/>
+              <w:ind w:firstLine="0"/>
+              <w:jc w:val="center"/>
+              <w:rPr>
+                <w:lang w:val="en-US"/>
+              </w:rPr>
+            </w:pPr>
+            <w:r>
+              <w:t>1</w:t>
+            </w:r>
+          </w:p>
+        </w:tc>
+        <w:tc>
+          <w:tcPr>
+            <w:tcW w:w="0" w:type="auto"/>
+            <w:vAlign w:val="center"/>
+          </w:tcPr>
+          <w:p>
+            <w:pPr>
+              <w:pStyle w:val="73220175"/>
+              <w:ind w:firstLine="0"/>
+              <w:jc w:val="center"/>
+              <w:rPr>
+                <w:lang w:val="en-US"/>
+              </w:rPr>
+            </w:pPr>
+            <w:r>
+              <w:t>2</w:t>
+            </w:r>
+          </w:p>
+        </w:tc>
+        <w:tc>
+          <w:tcPr>
+            <w:tcW w:w="0" w:type="auto"/>
+            <w:vAlign w:val="center"/>
+          </w:tcPr>
+          <w:p>
+            <w:pPr>
+              <w:pStyle w:val="73220175"/>
+              <w:ind w:firstLine="0"/>
+              <w:jc w:val="center"/>
+              <w:rPr>
+                <w:lang w:val="en-US"/>
+              </w:rPr>
+            </w:pPr>
+            <w:r>
+              <w:t>3</w:t>
+            </w:r>
+          </w:p>
+        </w:tc>
+        <w:tc>
+          <w:tcPr>
+            <w:tcW w:w="0" w:type="auto"/>
+            <w:vAlign w:val="center"/>
+          </w:tcPr>
+          <w:p>
+            <w:pPr>
+              <w:pStyle w:val="73220175"/>
+              <w:ind w:firstLine="0"/>
+              <w:jc w:val="center"/>
+              <w:rPr>
+                <w:lang w:val="en-US"/>
+              </w:rPr>
+            </w:pPr>
+            <w:r>
+              <w:t>4</w:t>
+            </w:r>
+          </w:p>
+        </w:tc>
+      </w:tr>
+      <w:tr>
+        <w:tc>
+          <w:tcPr>
+            <w:tcW w:w="0" w:type="auto"/>
+            <w:vAlign w:val="center"/>
+          </w:tcPr>
+          <w:p>
+            <w:pPr>
+              <w:pStyle w:val="73220175"/>
+              <w:ind w:firstLine="0"/>
+              <w:jc w:val="right"/>
+              <w:rPr>
+                <w:lang w:val="en-US"/>
+              </w:rPr>
+            </w:pPr>
+            <w:proofErr w:type="spellStart"/>
+            <w:r>
+              <w:t>const</w:t>
+            </w:r>
+            <w:proofErr w:type="spellEnd"/>
+          </w:p>
+        </w:tc>
+        <w:tc>
+          <w:tcPr>
+            <w:tcW w:w="0" w:type="auto"/>
+            <w:vAlign w:val="center"/>
+          </w:tcPr>
+          <w:p>
+            <w:pPr>
+              <w:pStyle w:val="73220175"/>
+              <w:ind w:firstLine="0"/>
+              <w:jc w:val="center"/>
+              <w:rPr>
+                <w:lang w:val="en-US"/>
+              </w:rPr>
+            </w:pPr>
+            <w:r>
+              <w:t>251,07</w:t>
+            </w:r>
+          </w:p>
+        </w:tc>
+        <w:tc>
+          <w:tcPr>
+            <w:tcW w:w="0" w:type="auto"/>
+            <w:vAlign w:val="center"/>
+          </w:tcPr>
+          <w:p>
+            <w:pPr>
+              <w:pStyle w:val="73220175"/>
+              <w:ind w:firstLine="0"/>
+              <w:jc w:val="center"/>
+              <w:rPr>
+                <w:lang w:val="en-US"/>
+              </w:rPr>
+            </w:pPr>
+            <w:r>
+              <w:t>230,94</w:t>
+            </w:r>
+          </w:p>
+        </w:tc>
+        <w:tc>
+          <w:tcPr>
+            <w:tcW w:w="0" w:type="auto"/>
+            <w:vAlign w:val="center"/>
+          </w:tcPr>
+          <w:p>
+            <w:pPr>
+              <w:pStyle w:val="73220175"/>
+              <w:ind w:firstLine="0"/>
+              <w:jc w:val="center"/>
+              <w:rPr>
+                <w:lang w:val="en-US"/>
+              </w:rPr>
+            </w:pPr>
+            <w:r>
+              <w:t>-92,02</w:t>
+            </w:r>
+          </w:p>
+        </w:tc>
+        <w:tc>
+          <w:tcPr>
+            <w:tcW w:w="0" w:type="auto"/>
+            <w:vAlign w:val="center"/>
+          </w:tcPr>
+          <w:p>
+            <w:pPr>
+              <w:pStyle w:val="73220175"/>
+              <w:ind w:firstLine="0"/>
+              <w:jc w:val="center"/>
+              <w:rPr>
+                <w:lang w:val="en-US"/>
+              </w:rPr>
+            </w:pPr>
+            <w:r>
+              <w:t>166,27</w:t>
+            </w:r>
+          </w:p>
+        </w:tc>
+        <w:tc>
+          <w:tcPr>
+            <w:tcW w:w="0" w:type="auto"/>
+            <w:vAlign w:val="center"/>
+          </w:tcPr>
+          <w:p>
+            <w:pPr>
+              <w:pStyle w:val="73220175"/>
+              <w:ind w:firstLine="0"/>
+              <w:jc w:val="center"/>
+              <w:rPr>
+                <w:lang w:val="en-US"/>
+              </w:rPr>
+            </w:pPr>
+            <w:r>
+              <w:t>56,00</w:t>
+            </w:r>
+          </w:p>
+        </w:tc>
+        <w:tc>
+          <w:tcPr>
+            <w:tcW w:w="0" w:type="auto"/>
+            <w:vAlign w:val="center"/>
+          </w:tcPr>
+          <w:p>
+            <w:pPr>
+              <w:pStyle w:val="73220175"/>
+              <w:ind w:firstLine="0"/>
+              <w:jc w:val="center"/>
+              <w:rPr>
+                <w:lang w:val="en-US"/>
+              </w:rPr>
+            </w:pPr>
+            <w:r>
+              <w:t>83,38</w:t>
+            </w:r>
+          </w:p>
+        </w:tc>
+        <w:tc>
+          <w:tcPr>
+            <w:tcW w:w="0" w:type="auto"/>
+            <w:vAlign w:val="center"/>
+          </w:tcPr>
+          <w:p>
+            <w:pPr>
+              <w:pStyle w:val="73220175"/>
+              <w:ind w:firstLine="0"/>
+              <w:jc w:val="center"/>
+              <w:rPr>
+                <w:lang w:val="en-US"/>
+              </w:rPr>
+            </w:pPr>
+            <w:r>
+              <w:t>72,64</w:t>
+            </w:r>
+          </w:p>
+        </w:tc>
+        <w:tc>
+          <w:tcPr>
+            <w:tcW w:w="0" w:type="auto"/>
+            <w:vAlign w:val="center"/>
+          </w:tcPr>
+          <w:p>
+            <w:pPr>
+              <w:pStyle w:val="73220175"/>
+              <w:ind w:firstLine="0"/>
+              <w:jc w:val="center"/>
+              <w:rPr>
+                <w:lang w:val="en-US"/>
+              </w:rPr>
+            </w:pPr>
+            <w:r>
+              <w:t>35,93</w:t>
+            </w:r>
+          </w:p>
+        </w:tc>
+      </w:tr>
+      <w:tr>
+        <w:tc>
+          <w:tcPr>
+            <w:tcW w:w="0" w:type="auto"/>
+            <w:vAlign w:val="center"/>
+          </w:tcPr>
+          <w:p>
+            <w:pPr>
+              <w:pStyle w:val="73220175"/>
+              <w:ind w:firstLine="0"/>
+              <w:jc w:val="right"/>
+              <w:rPr>
+                <w:lang w:val="en-US"/>
+              </w:rPr>
+            </w:pPr>
+            <w:proofErr w:type="spellStart"/>
+            <w:r>
+              <w:t>ln_K</w:t>
+            </w:r>
+            <w:proofErr w:type="spellEnd"/>
+          </w:p>
+        </w:tc>
+        <w:tc>
+          <w:tcPr>
+            <w:tcW w:w="0" w:type="auto"/>
+            <w:vAlign w:val="center"/>
+          </w:tcPr>
+          <w:p>
+            <w:pPr>
+              <w:pStyle w:val="73220175"/>
+              <w:ind w:firstLine="0"/>
+              <w:jc w:val="center"/>
+              <w:rPr>
+                <w:lang w:val="en-US"/>
+              </w:rPr>
+            </w:pPr>
+            <w:r>
+              <w:t>-0,36</w:t>
+            </w:r>
+          </w:p>
+        </w:tc>
+        <w:tc>
+          <w:tcPr>
+            <w:tcW w:w="0" w:type="auto"/>
+            <w:vAlign w:val="center"/>
+          </w:tcPr>
+          <w:p>
+            <w:pPr>
+              <w:pStyle w:val="73220175"/>
+              <w:ind w:firstLine="0"/>
+              <w:jc w:val="center"/>
+              <w:rPr>
+                <w:b/>
+                <w:bCs/>
+                <w:lang w:val="en-US"/>
+              </w:rPr>
+            </w:pPr>
+            <w:r>
+              <w:rPr>
+                <w:b/>
+                <w:bCs/>
+              </w:rPr>
+              <w:t>1,80</w:t>
+            </w:r>
+          </w:p>
+        </w:tc>
+        <w:tc>
+          <w:tcPr>
+            <w:tcW w:w="0" w:type="auto"/>
+            <w:vAlign w:val="center"/>
+          </w:tcPr>
+          <w:p>
+            <w:pPr>
+              <w:pStyle w:val="73220175"/>
+              <w:ind w:firstLine="0"/>
+              <w:jc w:val="center"/>
+              <w:rPr>
+                <w:lang w:val="en-US"/>
+              </w:rPr>
+            </w:pPr>
+            <w:r>
+              <w:t>-1,67</w:t>
+            </w:r>
+          </w:p>
+        </w:tc>
+        <w:tc>
+          <w:tcPr>
+            <w:tcW w:w="0" w:type="auto"/>
+            <w:vAlign w:val="center"/>
+          </w:tcPr>
+          <w:p>
+            <w:pPr>
+              <w:pStyle w:val="73220175"/>
+              <w:ind w:firstLine="0"/>
+              <w:jc w:val="center"/>
+              <w:rPr>
+                <w:lang w:val="en-US"/>
+              </w:rPr>
+            </w:pPr>
+            <w:r>
+              <w:t>-0,81</w:t>
+            </w:r>
+          </w:p>
+        </w:tc>
+        <w:tc>
+          <w:tcPr>
+            <w:tcW w:w="0" w:type="auto"/>
+            <w:vAlign w:val="center"/>
+          </w:tcPr>
+          <w:p>
+            <w:pPr>
+              <w:pStyle w:val="73220175"/>
+              <w:ind w:firstLine="0"/>
+              <w:jc w:val="center"/>
+              <w:rPr>
+                <w:lang w:val="en-US"/>
+              </w:rPr>
+            </w:pPr>
+            <w:r>
+              <w:t>0,03</w:t>
+            </w:r>
+          </w:p>
+        </w:tc>
+        <w:tc>
+          <w:tcPr>
+            <w:tcW w:w="0" w:type="auto"/>
+            <w:vAlign w:val="center"/>
+          </w:tcPr>
+          <w:p>
+            <w:pPr>
+              <w:pStyle w:val="73220175"/>
+              <w:ind w:firstLine="0"/>
+              <w:jc w:val="center"/>
+              <w:rPr>
+                <w:b/>
+                <w:bCs/>
+                <w:lang w:val="en-US"/>
+              </w:rPr>
+            </w:pPr>
+            <w:r>
+              <w:rPr>
+                <w:b/>
+                <w:bCs/>
+              </w:rPr>
+              <w:t>0,32</w:t>
+            </w:r>
+          </w:p>
+        </w:tc>
+        <w:tc>
+          <w:tcPr>
+            <w:tcW w:w="0" w:type="auto"/>
+            <w:vAlign w:val="center"/>
+          </w:tcPr>
+          <w:p>
+            <w:pPr>
+              <w:pStyle w:val="73220175"/>
+              <w:ind w:firstLine="0"/>
+              <w:jc w:val="center"/>
+              <w:rPr>
+                <w:lang w:val="en-US"/>
+              </w:rPr>
+            </w:pPr>
+            <w:r>
+              <w:t>0,15</w:t>
+            </w:r>
+          </w:p>
+        </w:tc>
+        <w:tc>
+          <w:tcPr>
+            <w:tcW w:w="0" w:type="auto"/>
+            <w:vAlign w:val="center"/>
+          </w:tcPr>
+          <w:p>
+            <w:pPr>
+              <w:pStyle w:val="73220175"/>
+              <w:ind w:firstLine="0"/>
+              <w:jc w:val="center"/>
+              <w:rPr>
+                <w:lang w:val="en-US"/>
+              </w:rPr>
+            </w:pPr>
+            <w:r>
+              <w:t>0,04</w:t>
+            </w:r>
+          </w:p>
+        </w:tc>
+      </w:tr>
+      <w:tr>
+        <w:tc>
+          <w:tcPr>
+            <w:tcW w:w="0" w:type="auto"/>
+            <w:vAlign w:val="center"/>
+          </w:tcPr>
+          <w:p>
+            <w:pPr>
+              <w:pStyle w:val="73220175"/>
+              <w:ind w:firstLine="0"/>
+              <w:jc w:val="right"/>
+              <w:rPr>
+                <w:lang w:val="en-US"/>
+              </w:rPr>
+            </w:pPr>
+            <w:proofErr w:type="spellStart"/>
+            <w:r>
+              <w:t>ln_L</w:t>
+            </w:r>
+            <w:proofErr w:type="spellEnd"/>
+          </w:p>
+        </w:tc>
+        <w:tc>
+          <w:tcPr>
+            <w:tcW w:w="0" w:type="auto"/>
+            <w:vAlign w:val="center"/>
+          </w:tcPr>
+          <w:p>
+            <w:pPr>
+              <w:pStyle w:val="73220175"/>
+              <w:ind w:firstLine="0"/>
+              <w:jc w:val="center"/>
+              <w:rPr>
+                <w:lang w:val="en-US"/>
+              </w:rPr>
+            </w:pPr>
+            <w:r>
+              <w:t>0,26</w:t>
+            </w:r>
+          </w:p>
+        </w:tc>
+        <w:tc>
+          <w:tcPr>
+            <w:tcW w:w="0" w:type="auto"/>
+            <w:vAlign w:val="center"/>
+          </w:tcPr>
+          <w:p>
+            <w:pPr>
+              <w:pStyle w:val="73220175"/>
+              <w:ind w:firstLine="0"/>
+              <w:jc w:val="center"/>
+              <w:rPr>
+                <w:b/>
+                <w:bCs/>
+                <w:lang w:val="en-US"/>
+              </w:rPr>
+            </w:pPr>
+            <w:r>
+              <w:rPr>
+                <w:b/>
+                <w:bCs/>
+              </w:rPr>
+              <w:t>-1,99</w:t>
+            </w:r>
+          </w:p>
+        </w:tc>
+        <w:tc>
+          <w:tcPr>
+            <w:tcW w:w="0" w:type="auto"/>
+            <w:vAlign w:val="center"/>
+          </w:tcPr>
+          <w:p>
+            <w:pPr>
+              <w:pStyle w:val="73220175"/>
+              <w:ind w:firstLine="0"/>
+              <w:jc w:val="center"/>
+              <w:rPr>
+                <w:lang w:val="en-US"/>
+              </w:rPr>
+            </w:pPr>
+            <w:r>
+              <w:t>0,78</w:t>
+            </w:r>
+          </w:p>
+        </w:tc>
+        <w:tc>
+          <w:tcPr>
+            <w:tcW w:w="0" w:type="auto"/>
+            <w:vAlign w:val="center"/>
+          </w:tcPr>
+          <w:p>
+            <w:pPr>
+              <w:pStyle w:val="73220175"/>
+              <w:ind w:firstLine="0"/>
+              <w:jc w:val="center"/>
+              <w:rPr>
+                <w:lang w:val="en-US"/>
+              </w:rPr>
+            </w:pPr>
+            <w:r>
+              <w:t>0,79</w:t>
+            </w:r>
+          </w:p>
+        </w:tc>
+        <w:tc>
+          <w:tcPr>
+            <w:tcW w:w="0" w:type="auto"/>
+            <w:vAlign w:val="center"/>
+          </w:tcPr>
+          <w:p>
+            <w:pPr>
+              <w:pStyle w:val="73220175"/>
+              <w:ind w:firstLine="0"/>
+              <w:jc w:val="center"/>
+              <w:rPr>
+                <w:lang w:val="en-US"/>
+              </w:rPr>
+            </w:pPr>
+            <w:r>
+              <w:t>0,08</w:t>
+            </w:r>
+          </w:p>
+        </w:tc>
+        <w:tc>
+          <w:tcPr>
+            <w:tcW w:w="0" w:type="auto"/>
+            <w:vAlign w:val="center"/>
+          </w:tcPr>
+          <w:p>
+            <w:pPr>
+              <w:pStyle w:val="73220175"/>
+              <w:ind w:firstLine="0"/>
+              <w:jc w:val="center"/>
+              <w:rPr>
+                <w:b/>
+                <w:bCs/>
+                <w:lang w:val="en-US"/>
+              </w:rPr>
+            </w:pPr>
+            <w:r>
+              <w:rPr>
+                <w:b/>
+                <w:bCs/>
+              </w:rPr>
+              <w:t>0,37</w:t>
+            </w:r>
+          </w:p>
+        </w:tc>
+        <w:tc>
+          <w:tcPr>
+            <w:tcW w:w="0" w:type="auto"/>
+            <w:vAlign w:val="center"/>
+          </w:tcPr>
+          <w:p>
+            <w:pPr>
+              <w:pStyle w:val="73220175"/>
+              <w:ind w:firstLine="0"/>
+              <w:jc w:val="center"/>
+              <w:rPr>
+                <w:lang w:val="en-US"/>
+              </w:rPr>
+            </w:pPr>
+            <w:r>
+              <w:t>0,09</w:t>
+            </w:r>
+          </w:p>
+        </w:tc>
+        <w:tc>
+          <w:tcPr>
+            <w:tcW w:w="0" w:type="auto"/>
+            <w:vAlign w:val="center"/>
+          </w:tcPr>
+          <w:p>
+            <w:pPr>
+              <w:pStyle w:val="73220175"/>
+              <w:ind w:firstLine="0"/>
+              <w:jc w:val="center"/>
+              <w:rPr>
+                <w:lang w:val="en-US"/>
+              </w:rPr>
+            </w:pPr>
+            <w:r>
+              <w:t>0,05</w:t>
+            </w:r>
+          </w:p>
+        </w:tc>
+      </w:tr>
+      <w:tr>
+        <w:tc>
+          <w:tcPr>
+            <w:tcW w:w="0" w:type="auto"/>
+            <w:vAlign w:val="center"/>
+          </w:tcPr>
+          <w:p>
+            <w:pPr>
+              <w:pStyle w:val="73220175"/>
+              <w:ind w:firstLine="0"/>
+              <w:jc w:val="right"/>
+              <w:rPr>
+                <w:lang w:val="en-US"/>
+              </w:rPr>
+            </w:pPr>
+            <w:r>
+              <w:t>t</w:t>
+            </w:r>
+          </w:p>
+        </w:tc>
+        <w:tc>
+          <w:tcPr>
+            <w:tcW w:w="0" w:type="auto"/>
+            <w:vAlign w:val="center"/>
+          </w:tcPr>
+          <w:p>
+            <w:pPr>
+              <w:pStyle w:val="73220175"/>
+              <w:ind w:firstLine="0"/>
+              <w:jc w:val="center"/>
+              <w:rPr>
+                <w:lang w:val="en-US"/>
+              </w:rPr>
+            </w:pPr>
+            <w:r>
+              <w:t>-0,13</w:t>
+            </w:r>
+          </w:p>
+        </w:tc>
+        <w:tc>
+          <w:tcPr>
+            <w:tcW w:w="0" w:type="auto"/>
+            <w:vAlign w:val="center"/>
+          </w:tcPr>
+          <w:p>
+            <w:pPr>
+              <w:pStyle w:val="73220175"/>
+              <w:ind w:firstLine="0"/>
+              <w:jc w:val="center"/>
+              <w:rPr>
+                <w:lang w:val="en-US"/>
+              </w:rPr>
+            </w:pPr>
+            <w:r>
+              <w:t>-0,11</w:t>
+            </w:r>
+          </w:p>
+        </w:tc>
+        <w:tc>
+          <w:tcPr>
+            <w:tcW w:w="0" w:type="auto"/>
+            <w:vAlign w:val="center"/>
+          </w:tcPr>
+          <w:p>
+            <w:pPr>
+              <w:pStyle w:val="73220175"/>
+              <w:ind w:firstLine="0"/>
+              <w:jc w:val="center"/>
+              <w:rPr>
+                <w:lang w:val="en-US"/>
+              </w:rPr>
+            </w:pPr>
+            <w:r>
+              <w:t>0,05</w:t>
+            </w:r>
+          </w:p>
+        </w:tc>
+        <w:tc>
+          <w:tcPr>
+            <w:tcW w:w="0" w:type="auto"/>
+            <w:vAlign w:val="center"/>
+          </w:tcPr>
+          <w:p>
+            <w:pPr>
+              <w:pStyle w:val="73220175"/>
+              <w:ind w:firstLine="0"/>
+              <w:jc w:val="center"/>
+              <w:rPr>
+                <w:lang w:val="en-US"/>
+              </w:rPr>
+            </w:pPr>
+            <w:r>
+              <w:t>-0,08</w:t>
+            </w:r>
+          </w:p>
+        </w:tc>
+        <w:tc>
+          <w:tcPr>
+            <w:tcW w:w="0" w:type="auto"/>
+            <w:vAlign w:val="center"/>
+          </w:tcPr>
+          <w:p>
+            <w:pPr>
+              <w:pStyle w:val="73220175"/>
+              <w:ind w:firstLine="0"/>
+              <w:jc w:val="center"/>
+              <w:rPr>
+                <w:lang w:val="en-US"/>
+              </w:rPr>
+            </w:pPr>
+            <w:r>
+              <w:t>0,03</w:t>
+            </w:r>
+          </w:p>
+        </w:tc>
+        <w:tc>
+          <w:tcPr>
+            <w:tcW w:w="0" w:type="auto"/>
+            <w:vAlign w:val="center"/>
+          </w:tcPr>
+          <w:p>
+            <w:pPr>
+              <w:pStyle w:val="73220175"/>
+              <w:ind w:firstLine="0"/>
+              <w:jc w:val="center"/>
+              <w:rPr>
+                <w:lang w:val="en-US"/>
+              </w:rPr>
+            </w:pPr>
+            <w:r>
+              <w:t>0,04</w:t>
+            </w:r>
+          </w:p>
+        </w:tc>
+        <w:tc>
+          <w:tcPr>
+            <w:tcW w:w="0" w:type="auto"/>
+            <w:vAlign w:val="center"/>
+          </w:tcPr>
+          <w:p>
+            <w:pPr>
+              <w:pStyle w:val="73220175"/>
+              <w:ind w:firstLine="0"/>
+              <w:jc w:val="center"/>
+              <w:rPr>
+                <w:lang w:val="en-US"/>
+              </w:rPr>
+            </w:pPr>
+            <w:r>
+              <w:t>0,04</w:t>
+            </w:r>
+          </w:p>
+        </w:tc>
+        <w:tc>
+          <w:tcPr>
+            <w:tcW w:w="0" w:type="auto"/>
+            <w:vAlign w:val="center"/>
+          </w:tcPr>
+          <w:p>
+            <w:pPr>
+              <w:pStyle w:val="73220175"/>
+              <w:ind w:firstLine="0"/>
+              <w:jc w:val="center"/>
+              <w:rPr>
+                <w:lang w:val="en-US"/>
+              </w:rPr>
+            </w:pPr>
+            <w:r>
+              <w:t>0,02</w:t>
+            </w:r>
+          </w:p>
+        </w:tc>
+      </w:tr>
+    </w:tbl>
+    <w:p>
+      <w:pPr>
+        <w:pStyle w:val="73220175"/>
+        <w:ind w:firstLine="0"/>
+        <w:rPr>
+          <w:lang w:val="en-US"/>
+        </w:rPr>
+      </w:pPr>
+    </w:p>
+    <w:p>
+      <w:pPr>
         <w:pStyle w:val="73220173"/>
         <w:rPr>
           <w:rStyle w:val="73220179"/>
         </w:rPr>
       </w:pPr>
-      <w:bookmarkStart w:id="9" w:name="_Toc161684548"/>
       <w:r>
         <w:t>Проверка на г</w:t>
       </w:r>
@@ -10603,14 +11542,7 @@
             <w:rFonts w:ascii="Cambria Math" w:eastAsiaTheme="minorEastAsia" w:hAnsi="Cambria Math"/>
             <w:lang w:eastAsia="ru-RU"/>
           </w:rPr>
-          <m:t>LM</m:t>
-        </m:r>
-        <m:r>
-          <w:rPr>
-            <w:rFonts w:ascii="Cambria Math" w:eastAsiaTheme="minorEastAsia" w:hAnsi="Cambria Math"/>
-            <w:lang w:eastAsia="ru-RU"/>
-          </w:rPr>
-          <m:t>=</m:t>
+          <m:t>LM=</m:t>
         </m:r>
         <m:r>
           <w:rPr>
@@ -10864,16 +11796,7 @@
         <w:t>Таблица</w:t>
       </w:r>
       <w:r>
-        <w:t xml:space="preserve"> </w:t>
-      </w:r>
-      <w:r>
-        <w:t>4</w:t>
-      </w:r>
-      <w:r>
-        <w:t xml:space="preserve"> – Результаты </w:t>
-      </w:r>
-      <w:r>
-        <w:t>теста Уайта</w:t>
+        <w:t xml:space="preserve"> 4 – Результаты теста Уайта</w:t>
       </w:r>
     </w:p>
     <w:tbl>
@@ -11056,7 +11979,6 @@
                 <w:rFonts w:eastAsiaTheme="minorEastAsia"/>
                 <w:lang w:val="en-US" w:eastAsia="ru-RU"/>
               </w:rPr>
-              <w:lastRenderedPageBreak/>
               <w:t>LM</w:t>
             </w:r>
             <w:r>
@@ -12532,26 +13454,16 @@
         <w:pStyle w:val="73220175"/>
         <w:ind w:firstLine="708"/>
         <w:rPr>
-          <w:lang w:eastAsia="ru-RU"/>
-        </w:rPr>
-      </w:pPr>
-      <w:r>
-        <w:rPr>
-          <w:lang w:eastAsia="ru-RU"/>
-        </w:rPr>
-        <w:t>М</w:t>
-      </w:r>
-      <w:r>
-        <w:rPr>
-          <w:lang w:eastAsia="ru-RU"/>
-        </w:rPr>
-        <w:t>одели для кластеров 1 и 4</w:t>
-      </w:r>
-      <w:r>
-        <w:rPr>
-          <w:lang w:eastAsia="ru-RU"/>
-        </w:rPr>
-        <w:t xml:space="preserve">, оцененные </w:t>
+          <w:rFonts w:eastAsiaTheme="minorEastAsia"/>
+          <w:lang w:eastAsia="ru-RU"/>
+        </w:rPr>
+      </w:pPr>
+      <w:r>
+        <w:rPr>
+          <w:lang w:eastAsia="ru-RU"/>
+        </w:rPr>
+        <w:lastRenderedPageBreak/>
+        <w:t xml:space="preserve">Модели для кластеров 1 и 4, оцененные </w:t>
       </w:r>
       <w:r>
         <w:rPr>
@@ -12588,19 +13500,7 @@
         <w:rPr>
           <w:lang w:eastAsia="ru-RU"/>
         </w:rPr>
-        <w:t xml:space="preserve">, так </w:t>
-      </w:r>
-      <w:r>
-        <w:rPr>
-          <w:lang w:eastAsia="ru-RU"/>
-        </w:rPr>
-        <w:t xml:space="preserve">как </w:t>
-      </w:r>
-      <w:r>
-        <w:rPr>
-          <w:lang w:eastAsia="ru-RU"/>
-        </w:rPr>
-        <w:t xml:space="preserve">соответствующие </w:t>
+        <w:t xml:space="preserve">, так как соответствующие </w:t>
       </w:r>
       <m:oMath>
         <m:r>
@@ -12667,14 +13567,7 @@
             <w:rFonts w:ascii="Cambria Math" w:eastAsiaTheme="minorEastAsia" w:hAnsi="Cambria Math"/>
             <w:lang w:eastAsia="ru-RU"/>
           </w:rPr>
-          <m:t>=</m:t>
-        </m:r>
-        <m:r>
-          <w:rPr>
-            <w:rFonts w:ascii="Cambria Math" w:eastAsiaTheme="minorEastAsia" w:hAnsi="Cambria Math"/>
-            <w:lang w:eastAsia="ru-RU"/>
-          </w:rPr>
-          <m:t>0.029</m:t>
+          <m:t>=0.029</m:t>
         </m:r>
       </m:oMath>
       <w:r>
@@ -12733,14 +13626,7 @@
             <w:rFonts w:ascii="Cambria Math" w:eastAsiaTheme="minorEastAsia" w:hAnsi="Cambria Math"/>
             <w:lang w:eastAsia="ru-RU"/>
           </w:rPr>
-          <m:t>=</m:t>
-        </m:r>
-        <m:r>
-          <w:rPr>
-            <w:rFonts w:ascii="Cambria Math" w:eastAsiaTheme="minorEastAsia" w:hAnsi="Cambria Math"/>
-            <w:lang w:eastAsia="ru-RU"/>
-          </w:rPr>
-          <m:t>0.0025</m:t>
+          <m:t>=0.0025</m:t>
         </m:r>
       </m:oMath>
       <w:r>
@@ -12782,7 +13668,6 @@
         </w:rPr>
       </w:pPr>
       <w:r>
-        <w:lastRenderedPageBreak/>
         <w:t>Проверка на а</w:t>
       </w:r>
       <w:r>
@@ -13363,6 +14248,7 @@
           <w:iCs/>
           <w:lang w:eastAsia="ru-RU"/>
         </w:rPr>
+        <w:lastRenderedPageBreak/>
         <w:tab/>
         <w:t xml:space="preserve">Несмотря на то, что </w:t>
       </w:r>
@@ -13474,16 +14360,7 @@
           <w:iCs/>
           <w:lang w:eastAsia="ru-RU"/>
         </w:rPr>
-        <w:t xml:space="preserve">, по которым можно судить о наличии </w:t>
-      </w:r>
-      <w:r>
-        <w:rPr>
-          <w:rFonts w:eastAsiaTheme="minorEastAsia"/>
-          <w:iCs/>
-          <w:lang w:eastAsia="ru-RU"/>
-        </w:rPr>
-        <w:lastRenderedPageBreak/>
-        <w:t>автокорреляции и о направлении её связи</w:t>
+        <w:t>, по которым можно судить о наличии автокорреляции и о направлении её связи</w:t>
       </w:r>
       <w:r>
         <w:rPr>
@@ -13674,8 +14551,17 @@
           <w:rFonts w:eastAsiaTheme="minorEastAsia"/>
           <w:highlight w:val="yellow"/>
         </w:rPr>
-        <w:t>-статистики</w:t>
-      </w:r>
+        <w:t>-стат</w:t>
+      </w:r>
+      <w:proofErr w:type="spellStart"/>
+      <w:r>
+        <w:rPr>
+          <w:rFonts w:eastAsiaTheme="minorEastAsia"/>
+          <w:highlight w:val="yellow"/>
+        </w:rPr>
+        <w:t>истики</w:t>
+      </w:r>
+      <w:proofErr w:type="spellEnd"/>
     </w:p>
     <w:tbl>
       <w:tblPr>
@@ -14708,14 +15594,7 @@
             <w:rFonts w:ascii="Cambria Math" w:hAnsi="Cambria Math"/>
             <w:lang w:eastAsia="ru-RU"/>
           </w:rPr>
-          <m:t>τ=1,…,</m:t>
-        </m:r>
-        <m:r>
-          <w:rPr>
-            <w:rFonts w:ascii="Cambria Math" w:hAnsi="Cambria Math"/>
-            <w:lang w:eastAsia="ru-RU"/>
-          </w:rPr>
-          <m:t>q</m:t>
+          <m:t>τ=1,…,q</m:t>
         </m:r>
       </m:oMath>
       <w:r>
@@ -15116,6 +15995,7 @@
           <w:iCs/>
           <w:lang w:eastAsia="ru-RU"/>
         </w:rPr>
+        <w:lastRenderedPageBreak/>
         <w:tab/>
         <w:t xml:space="preserve">Статистика теста представляет собой </w:t>
       </w:r>
@@ -15220,7 +16100,6 @@
           <w:iCs/>
           <w:lang w:eastAsia="ru-RU"/>
         </w:rPr>
-        <w:lastRenderedPageBreak/>
         <w:tab/>
         <w:t>В результате проведенного теста оказалось, что на уровне значимости 5</w:t>
       </w:r>
@@ -15251,14 +16130,7 @@
             <w:rFonts w:ascii="Cambria Math" w:hAnsi="Cambria Math"/>
             <w:lang w:eastAsia="ru-RU"/>
           </w:rPr>
-          <m:t>q</m:t>
-        </m:r>
-        <m:r>
-          <w:rPr>
-            <w:rFonts w:ascii="Cambria Math" w:hAnsi="Cambria Math"/>
-            <w:lang w:eastAsia="ru-RU"/>
-          </w:rPr>
-          <m:t>=2</m:t>
+          <m:t>q=2</m:t>
         </m:r>
       </m:oMath>
       <w:r>
@@ -16836,6 +17708,7 @@
           <w:iCs/>
           <w:lang w:eastAsia="ru-RU"/>
         </w:rPr>
+        <w:lastRenderedPageBreak/>
         <w:t>Для первого наблюдения вводится так называемая поправка Прайса-Уинстона:</w:t>
       </w:r>
     </w:p>
@@ -21578,7 +22451,6 @@
           <w:rFonts w:eastAsiaTheme="minorEastAsia"/>
           <w:lang w:eastAsia="ru-RU"/>
         </w:rPr>
-        <w:lastRenderedPageBreak/>
         <w:t>По полученным результатам</w:t>
       </w:r>
       <w:r>
@@ -21642,14 +22514,7 @@
           <w:rFonts w:eastAsiaTheme="minorEastAsia"/>
           <w:lang w:eastAsia="ru-RU"/>
         </w:rPr>
-        <w:t>выводы обоих тестов согласуются</w:t>
-      </w:r>
-      <w:r>
-        <w:rPr>
-          <w:rFonts w:eastAsiaTheme="minorEastAsia"/>
-          <w:lang w:eastAsia="ru-RU"/>
-        </w:rPr>
-        <w:t xml:space="preserve"> – устраняемая </w:t>
+        <w:t xml:space="preserve">выводы обоих тестов согласуются – устраняемая </w:t>
       </w:r>
       <w:r>
         <w:rPr>
@@ -21731,14 +22596,7 @@
           <w:rFonts w:eastAsiaTheme="minorEastAsia"/>
           <w:lang w:eastAsia="ru-RU"/>
         </w:rPr>
-        <w:t>статистика находится в промежутке неопределенности,</w:t>
-      </w:r>
-      <w:r>
-        <w:rPr>
-          <w:rFonts w:eastAsiaTheme="minorEastAsia"/>
-          <w:lang w:eastAsia="ru-RU"/>
-        </w:rPr>
-        <w:t xml:space="preserve"> тест </w:t>
+        <w:t xml:space="preserve">статистика находится в промежутке неопределенности, тест </w:t>
       </w:r>
       <w:proofErr w:type="spellStart"/>
       <w:r>
@@ -21879,21 +22737,7 @@
           <w:rFonts w:eastAsiaTheme="minorEastAsia"/>
           <w:lang w:eastAsia="ru-RU"/>
         </w:rPr>
-        <w:t xml:space="preserve">-Годфри </w:t>
-      </w:r>
-      <w:r>
-        <w:rPr>
-          <w:rFonts w:eastAsiaTheme="minorEastAsia"/>
-          <w:lang w:eastAsia="ru-RU"/>
-        </w:rPr>
-        <w:t xml:space="preserve">ни для одного порядка лага </w:t>
-      </w:r>
-      <w:r>
-        <w:rPr>
-          <w:rFonts w:eastAsiaTheme="minorEastAsia"/>
-          <w:lang w:eastAsia="ru-RU"/>
-        </w:rPr>
-        <w:t>нельзя отвергнуть гипотезу об отсутствии автокорреляции.</w:t>
+        <w:t>-Годфри ни для одного порядка лага нельзя отвергнуть гипотезу об отсутствии автокорреляции.</w:t>
       </w:r>
     </w:p>
     <w:p>
@@ -21904,6 +22748,38 @@
           <w:lang w:eastAsia="ru-RU"/>
         </w:rPr>
       </w:pPr>
+    </w:p>
+    <w:p>
+      <w:pPr>
+        <w:pStyle w:val="73220175"/>
+        <w:rPr>
+          <w:rFonts w:eastAsiaTheme="minorEastAsia"/>
+          <w:lang w:eastAsia="ru-RU"/>
+        </w:rPr>
+      </w:pPr>
+      <w:r>
+        <w:rPr>
+          <w:rFonts w:eastAsiaTheme="minorEastAsia"/>
+          <w:lang w:eastAsia="ru-RU"/>
+        </w:rPr>
+        <w:t xml:space="preserve">Использовать </w:t>
+      </w:r>
+      <w:proofErr w:type="spellStart"/>
+      <w:r>
+        <w:rPr>
+          <w:rFonts w:eastAsiaTheme="minorEastAsia"/>
+          <w:lang w:eastAsia="ru-RU"/>
+        </w:rPr>
+        <w:t>негетероскедасчтичные</w:t>
+      </w:r>
+      <w:proofErr w:type="spellEnd"/>
+      <w:r>
+        <w:rPr>
+          <w:rFonts w:eastAsiaTheme="minorEastAsia"/>
+          <w:lang w:eastAsia="ru-RU"/>
+        </w:rPr>
+        <w:t xml:space="preserve"> остатки?</w:t>
+      </w:r>
     </w:p>
     <w:p>
       <w:pPr>
@@ -21928,9 +22804,6 @@
         <w:tabs>
           <w:tab w:val="left" w:pos="2415"/>
         </w:tabs>
-        <w:rPr>
-          <w:lang w:val="en-US"/>
-        </w:rPr>
       </w:pPr>
       <w:r>
         <w:rPr>

</xml_diff>